<commit_message>
Modified Propulsion System Report
</commit_message>
<xml_diff>
--- a/Power & Propulsion System/Propulsion System Report.docx
+++ b/Power & Propulsion System/Propulsion System Report.docx
@@ -48,16 +48,23 @@
           <w:numId w:val="1"/>
         </w:numPr>
       </w:pPr>
-      <w:proofErr w:type="spellStart"/>
-      <w:r>
-        <w:t>Turnigy</w:t>
-      </w:r>
-      <w:proofErr w:type="spellEnd"/>
-      <w:r>
-        <w:t xml:space="preserve"> 5000mAh 4S </w:t>
+      <w:r>
+        <w:t xml:space="preserve">Turnigy 5000mAh 4S </w:t>
       </w:r>
       <w:r>
         <w:t>Li-Po Battery with 40C Discharge Rate</w:t>
+      </w:r>
+    </w:p>
+    <w:p>
+      <w:pPr>
+        <w:pStyle w:val="ListParagraph"/>
+        <w:numPr>
+          <w:ilvl w:val="0"/>
+          <w:numId w:val="1"/>
+        </w:numPr>
+      </w:pPr>
+      <w:r>
+        <w:t>20g servos for tilting individual rotors</w:t>
       </w:r>
     </w:p>
     <w:p>
@@ -296,6 +303,9 @@
         <w:tab/>
       </w:r>
       <w:r>
+        <w:rPr>
+          <w:noProof/>
+        </w:rPr>
         <w:drawing>
           <wp:inline distT="0" distB="0" distL="0" distR="0" wp14:anchorId="42E8906B" wp14:editId="25DA069F">
             <wp:extent cx="5194300" cy="1005563"/>
@@ -391,13 +401,7 @@
             <w:rPr>
               <w:rFonts w:ascii="Cambria Math" w:hAnsi="Cambria Math"/>
             </w:rPr>
-            <m:t>+5.3238∙power+250</m:t>
-          </m:r>
-          <m:r>
-            <w:rPr>
-              <w:rFonts w:ascii="Cambria Math" w:hAnsi="Cambria Math"/>
-            </w:rPr>
-            <m:t xml:space="preserve">            --- (i)</m:t>
+            <m:t>+5.3238∙power+250            --- (i)</m:t>
           </m:r>
         </m:oMath>
       </m:oMathPara>
@@ -477,25 +481,7 @@
             <w:rPr>
               <w:rFonts w:ascii="Cambria Math" w:eastAsiaTheme="minorEastAsia" w:hAnsi="Cambria Math"/>
             </w:rPr>
-            <m:t xml:space="preserve">-0.202576 ∙v                         </m:t>
-          </m:r>
-          <m:r>
-            <w:rPr>
-              <w:rFonts w:ascii="Cambria Math" w:eastAsiaTheme="minorEastAsia" w:hAnsi="Cambria Math"/>
-            </w:rPr>
-            <m:t xml:space="preserve">                         </m:t>
-          </m:r>
-          <m:r>
-            <w:rPr>
-              <w:rFonts w:ascii="Cambria Math" w:eastAsiaTheme="minorEastAsia" w:hAnsi="Cambria Math"/>
-            </w:rPr>
-            <m:t xml:space="preserve">          </m:t>
-          </m:r>
-          <m:r>
-            <w:rPr>
-              <w:rFonts w:ascii="Cambria Math" w:eastAsiaTheme="minorEastAsia" w:hAnsi="Cambria Math"/>
-            </w:rPr>
-            <m:t>---(ii)</m:t>
+            <m:t>-0.202576 ∙v                                                            ---(ii)</m:t>
           </m:r>
         </m:oMath>
       </m:oMathPara>
@@ -544,19 +530,7 @@
             <w:rPr>
               <w:rFonts w:ascii="Cambria Math" w:eastAsiaTheme="minorEastAsia" w:hAnsi="Cambria Math"/>
             </w:rPr>
-            <m:t>+0.003</m:t>
-          </m:r>
-          <m:r>
-            <w:rPr>
-              <w:rFonts w:ascii="Cambria Math" w:eastAsiaTheme="minorEastAsia" w:hAnsi="Cambria Math"/>
-            </w:rPr>
-            <m:t xml:space="preserve">72739∙v                  ---(iii)        </m:t>
-          </m:r>
-          <m:r>
-            <w:rPr>
-              <w:rFonts w:ascii="Cambria Math" w:eastAsiaTheme="minorEastAsia" w:hAnsi="Cambria Math"/>
-            </w:rPr>
-            <m:t>∴v=airspeed</m:t>
+            <m:t>+0.00372739∙v                  ---(iii)        ∴v=airspeed</m:t>
           </m:r>
         </m:oMath>
       </m:oMathPara>
@@ -586,13 +560,7 @@
             <w:rPr>
               <w:rFonts w:ascii="Cambria Math" w:eastAsiaTheme="minorEastAsia" w:hAnsi="Cambria Math"/>
             </w:rPr>
-            <m:t>lift=</m:t>
-          </m:r>
-          <m:r>
-            <w:rPr>
-              <w:rFonts w:ascii="Cambria Math" w:eastAsiaTheme="minorEastAsia" w:hAnsi="Cambria Math"/>
-            </w:rPr>
-            <m:t>0.350317∙</m:t>
+            <m:t>lift=0.350317∙</m:t>
           </m:r>
           <m:sSup>
             <m:sSupPr>
@@ -624,13 +592,7 @@
             <w:rPr>
               <w:rFonts w:ascii="Cambria Math" w:eastAsiaTheme="minorEastAsia" w:hAnsi="Cambria Math"/>
             </w:rPr>
-            <m:t>-0.202576 ∙v</m:t>
-          </m:r>
-          <m:r>
-            <w:rPr>
-              <w:rFonts w:ascii="Cambria Math" w:eastAsiaTheme="minorEastAsia" w:hAnsi="Cambria Math"/>
-            </w:rPr>
-            <m:t>= total mass of drone</m:t>
+            <m:t>-0.202576 ∙v= total mass of drone</m:t>
           </m:r>
         </m:oMath>
       </m:oMathPara>
@@ -705,13 +667,8 @@
             <w:rPr>
               <w:rFonts w:ascii="Cambria Math" w:eastAsiaTheme="minorEastAsia" w:hAnsi="Cambria Math"/>
             </w:rPr>
-            <m:t xml:space="preserve">drag= </m:t>
-          </m:r>
-          <m:r>
-            <w:rPr>
-              <w:rFonts w:ascii="Cambria Math" w:eastAsiaTheme="minorEastAsia" w:hAnsi="Cambria Math"/>
-            </w:rPr>
-            <m:t>0.0350823∙</m:t>
+            <w:lastRenderedPageBreak/>
+            <m:t>drag= 0.0350823∙</m:t>
           </m:r>
           <m:sSup>
             <m:sSupPr>
@@ -743,13 +700,7 @@
             <w:rPr>
               <w:rFonts w:ascii="Cambria Math" w:eastAsiaTheme="minorEastAsia" w:hAnsi="Cambria Math"/>
             </w:rPr>
-            <m:t>+0.00372739∙v</m:t>
-          </m:r>
-          <m:r>
-            <w:rPr>
-              <w:rFonts w:ascii="Cambria Math" w:eastAsiaTheme="minorEastAsia" w:hAnsi="Cambria Math"/>
-            </w:rPr>
-            <m:t>=thrust of propulsion system</m:t>
+            <m:t>+0.00372739∙v=thrust of propulsion system</m:t>
           </m:r>
         </m:oMath>
       </m:oMathPara>
@@ -764,59 +715,8 @@
         <w:rPr>
           <w:rFonts w:eastAsiaTheme="minorEastAsia"/>
         </w:rPr>
-        <w:lastRenderedPageBreak/>
-        <w:t xml:space="preserve">Thrust required for full payload comes out to be 0.727237 </w:t>
-      </w:r>
-      <w:proofErr w:type="spellStart"/>
-      <w:r>
-        <w:rPr>
-          <w:rFonts w:eastAsiaTheme="minorEastAsia"/>
-        </w:rPr>
-        <w:t>kgf</w:t>
-      </w:r>
-      <w:proofErr w:type="spellEnd"/>
-      <w:r>
-        <w:rPr>
-          <w:rFonts w:eastAsiaTheme="minorEastAsia"/>
-        </w:rPr>
-        <w:t xml:space="preserve"> (0.181809 </w:t>
-      </w:r>
-      <w:proofErr w:type="spellStart"/>
-      <w:r>
-        <w:rPr>
-          <w:rFonts w:eastAsiaTheme="minorEastAsia"/>
-        </w:rPr>
-        <w:t>kgf</w:t>
-      </w:r>
-      <w:proofErr w:type="spellEnd"/>
-      <w:r>
-        <w:rPr>
-          <w:rFonts w:eastAsiaTheme="minorEastAsia"/>
-        </w:rPr>
-        <w:t xml:space="preserve"> each motor). Power consumed to require this thrust is calculated by eq. (</w:t>
-      </w:r>
-      <w:proofErr w:type="spellStart"/>
-      <w:r>
-        <w:rPr>
-          <w:rFonts w:eastAsiaTheme="minorEastAsia"/>
-        </w:rPr>
-        <w:t>i</w:t>
-      </w:r>
-      <w:proofErr w:type="spellEnd"/>
-      <w:r>
-        <w:rPr>
-          <w:rFonts w:eastAsiaTheme="minorEastAsia"/>
-        </w:rPr>
-        <w:t xml:space="preserve">) and it comes out to be 84.5723W (21.143W per motor). Similarly, thrust required without payload is 0.421658 </w:t>
-      </w:r>
-      <w:proofErr w:type="spellStart"/>
-      <w:r>
-        <w:rPr>
-          <w:rFonts w:eastAsiaTheme="minorEastAsia"/>
-        </w:rPr>
-        <w:t>kgf</w:t>
-      </w:r>
-      <w:proofErr w:type="spellEnd"/>
+        <w:t>Thrust required for full payload comes out to be 0.727237 kgf (0.181809 kgf each motor). Power consumed to require this thrust is calculated by eq. (i) and it comes out to be 84.5723W (21.143W per motor). Similarly, thrust required without payload is 0.421658 kgf</w:t>
+      </w:r>
       <w:r>
         <w:rPr>
           <w:rFonts w:eastAsiaTheme="minorEastAsia"/>
@@ -1106,6 +1006,7 @@
       <w:r>
         <w:rPr>
           <w:rFonts w:eastAsiaTheme="minorEastAsia"/>
+          <w:noProof/>
         </w:rPr>
         <w:drawing>
           <wp:inline distT="0" distB="0" distL="0" distR="0" wp14:anchorId="75D4A874" wp14:editId="723F3C43">
@@ -1154,6 +1055,7 @@
       <w:r>
         <w:rPr>
           <w:rFonts w:eastAsiaTheme="minorEastAsia"/>
+          <w:noProof/>
         </w:rPr>
         <w:drawing>
           <wp:inline distT="0" distB="0" distL="0" distR="0" wp14:anchorId="0CA67603" wp14:editId="26E976B4">

</xml_diff>